<commit_message>
Updating Robot arm documentation
</commit_message>
<xml_diff>
--- a/Documentation/Robot Arm.docx
+++ b/Documentation/Robot Arm.docx
@@ -3,70 +3,497 @@
 <w:document xmlns:wpc="http://schemas.microsoft.com/office/word/2010/wordprocessingCanvas" xmlns:cx="http://schemas.microsoft.com/office/drawing/2014/chartex" xmlns:cx1="http://schemas.microsoft.com/office/drawing/2015/9/8/chartex" xmlns:cx2="http://schemas.microsoft.com/office/drawing/2015/10/21/chartex" xmlns:cx3="http://schemas.microsoft.com/office/drawing/2016/5/9/chartex" xmlns:cx4="http://schemas.microsoft.com/office/drawing/2016/5/10/chartex" xmlns:cx5="http://schemas.microsoft.com/office/drawing/2016/5/11/chartex" xmlns:cx6="http://schemas.microsoft.com/office/drawing/2016/5/12/chartex" xmlns:cx7="http://schemas.microsoft.com/office/drawing/2016/5/13/chartex" xmlns:cx8="http://schemas.microsoft.com/office/drawing/2016/5/14/chartex" xmlns:mc="http://schemas.openxmlformats.org/markup-compatibility/2006" xmlns:aink="http://schemas.microsoft.com/office/drawing/2016/ink" xmlns:am3d="http://schemas.microsoft.com/office/drawing/2017/model3d" xmlns:o="urn:schemas-microsoft-com:office:office" xmlns:r="http://schemas.openxmlformats.org/officeDocument/2006/relationships" xmlns:m="http://schemas.openxmlformats.org/officeDocument/2006/math" xmlns:v="urn:schemas-microsoft-com:vml" xmlns:wp14="http://schemas.microsoft.com/office/word/2010/wordprocessingDrawing" xmlns:wp="http://schemas.openxmlformats.org/drawingml/2006/wordprocessingDrawing" xmlns:w10="urn:schemas-microsoft-com:office:word" xmlns:w="http://schemas.openxmlformats.org/wordprocessingml/2006/main" xmlns:w14="http://schemas.microsoft.com/office/word/2010/wordml" xmlns:w15="http://schemas.microsoft.com/office/word/2012/wordml" xmlns:w16cid="http://schemas.microsoft.com/office/word/2016/wordml/cid" xmlns:w16se="http://schemas.microsoft.com/office/word/2015/wordml/symex" xmlns:wpg="http://schemas.microsoft.com/office/word/2010/wordprocessingGroup" xmlns:wpi="http://schemas.microsoft.com/office/word/2010/wordprocessingInk" xmlns:wne="http://schemas.microsoft.com/office/word/2006/wordml" xmlns:wps="http://schemas.microsoft.com/office/word/2010/wordprocessingShape" mc:Ignorable="w14 w15 w16se w16cid wp14">
   <w:body>
     <w:p>
-      <w:r>
-        <w:t xml:space="preserve">The </w:t>
-      </w:r>
-      <w:proofErr w:type="spellStart"/>
-      <w:r>
-        <w:t>Eleksmana</w:t>
-      </w:r>
-      <w:proofErr w:type="spellEnd"/>
-      <w:r>
-        <w:t xml:space="preserve"> uses an Arduino Nano board with an ATMega328p processor.</w:t>
-      </w:r>
-    </w:p>
-    <w:p>
-      <w:r>
-        <w:t xml:space="preserve">In the Arduino upload </w:t>
-      </w:r>
-      <w:proofErr w:type="gramStart"/>
-      <w:r>
-        <w:t>land</w:t>
-      </w:r>
-      <w:proofErr w:type="gramEnd"/>
-      <w:r>
-        <w:t xml:space="preserve"> it uses the old ATMega328p bootloader!</w:t>
-      </w:r>
-    </w:p>
+      <w:pPr>
+        <w:pStyle w:val="Heading1"/>
+      </w:pPr>
+      <w:r>
+        <w:t>Aim</w:t>
+      </w:r>
+    </w:p>
+    <w:p>
+      <w:r>
+        <w:t>This document details how to configure the EleksLaser A3-pro in order to control it via python.</w:t>
+      </w:r>
+    </w:p>
+    <w:p>
+      <w:r>
+        <w:t>Sources of information include the following:</w:t>
+      </w:r>
+    </w:p>
+    <w:p>
+      <w:pPr>
+        <w:pStyle w:val="ListParagraph"/>
+        <w:numPr>
+          <w:ilvl w:val="0"/>
+          <w:numId w:val="2"/>
+        </w:numPr>
+      </w:pPr>
+      <w:hyperlink r:id="rId5" w:history="1">
+        <w:r>
+          <w:rPr>
+            <w:rStyle w:val="Hyperlink"/>
+          </w:rPr>
+          <w:t>https://cadduino.wordpress.com/2013/11/18/testing-grbl-in-arduino-board-without-the-motors/</w:t>
+        </w:r>
+      </w:hyperlink>
+    </w:p>
+    <w:p>
+      <w:pPr>
+        <w:pStyle w:val="ListParagraph"/>
+        <w:numPr>
+          <w:ilvl w:val="0"/>
+          <w:numId w:val="2"/>
+        </w:numPr>
+      </w:pPr>
+      <w:hyperlink r:id="rId6" w:history="1">
+        <w:r>
+          <w:rPr>
+            <w:rStyle w:val="Hyperlink"/>
+          </w:rPr>
+          <w:t>https://github.com/jandelgado/eleksmaker_a3</w:t>
+        </w:r>
+      </w:hyperlink>
+    </w:p>
+    <w:p>
+      <w:pPr>
+        <w:pStyle w:val="Heading1"/>
+      </w:pPr>
+      <w:r>
+        <w:t>Glossary of terms</w:t>
+      </w:r>
+    </w:p>
+    <w:tbl>
+      <w:tblPr>
+        <w:tblStyle w:val="TableGrid"/>
+        <w:tblW w:w="0" w:type="auto"/>
+        <w:tblLook w:val="04A0" w:firstRow="1" w:lastRow="0" w:firstColumn="1" w:lastColumn="0" w:noHBand="0" w:noVBand="1"/>
+      </w:tblPr>
+      <w:tblGrid>
+        <w:gridCol w:w="4508"/>
+        <w:gridCol w:w="4508"/>
+      </w:tblGrid>
+      <w:tr>
+        <w:tc>
+          <w:tcPr>
+            <w:tcW w:w="4508" w:type="dxa"/>
+          </w:tcPr>
+          <w:p>
+            <w:r>
+              <w:t>Term</w:t>
+            </w:r>
+          </w:p>
+        </w:tc>
+        <w:tc>
+          <w:tcPr>
+            <w:tcW w:w="4508" w:type="dxa"/>
+          </w:tcPr>
+          <w:p>
+            <w:r>
+              <w:t>Description</w:t>
+            </w:r>
+          </w:p>
+        </w:tc>
+      </w:tr>
+      <w:tr>
+        <w:tc>
+          <w:tcPr>
+            <w:tcW w:w="4508" w:type="dxa"/>
+          </w:tcPr>
+          <w:p>
+            <w:r>
+              <w:t>ELEKSROM</w:t>
+            </w:r>
+          </w:p>
+        </w:tc>
+        <w:tc>
+          <w:tcPr>
+            <w:tcW w:w="4508" w:type="dxa"/>
+          </w:tcPr>
+          <w:p>
+            <w:r>
+              <w:t>Software made by Eleks</w:t>
+            </w:r>
+            <w:r>
+              <w:t>maker to upload firmware to their board</w:t>
+            </w:r>
+          </w:p>
+        </w:tc>
+      </w:tr>
+      <w:tr>
+        <w:tc>
+          <w:tcPr>
+            <w:tcW w:w="4508" w:type="dxa"/>
+          </w:tcPr>
+          <w:p>
+            <w:r>
+              <w:t>ELEKSCAM</w:t>
+            </w:r>
+          </w:p>
+        </w:tc>
+        <w:tc>
+          <w:tcPr>
+            <w:tcW w:w="4508" w:type="dxa"/>
+          </w:tcPr>
+          <w:p>
+            <w:r>
+              <w:t>Software made by Eleksmaker to control their board</w:t>
+            </w:r>
+          </w:p>
+        </w:tc>
+      </w:tr>
+      <w:tr>
+        <w:tc>
+          <w:tcPr>
+            <w:tcW w:w="4508" w:type="dxa"/>
+          </w:tcPr>
+          <w:p>
+            <w:r>
+              <w:t xml:space="preserve">MCU </w:t>
+            </w:r>
+          </w:p>
+        </w:tc>
+        <w:tc>
+          <w:tcPr>
+            <w:tcW w:w="4508" w:type="dxa"/>
+          </w:tcPr>
+          <w:p>
+            <w:r>
+              <w:t>Microcontroller unit</w:t>
+            </w:r>
+          </w:p>
+        </w:tc>
+      </w:tr>
+      <w:tr>
+        <w:tc>
+          <w:tcPr>
+            <w:tcW w:w="4508" w:type="dxa"/>
+          </w:tcPr>
+          <w:p>
+            <w:r>
+              <w:t>EleksLaser A3-pro</w:t>
+            </w:r>
+          </w:p>
+        </w:tc>
+        <w:tc>
+          <w:tcPr>
+            <w:tcW w:w="4508" w:type="dxa"/>
+          </w:tcPr>
+          <w:p>
+            <w:r>
+              <w:t>Name of the 2D robot apparatus</w:t>
+            </w:r>
+          </w:p>
+        </w:tc>
+      </w:tr>
+      <w:tr>
+        <w:tc>
+          <w:tcPr>
+            <w:tcW w:w="4508" w:type="dxa"/>
+          </w:tcPr>
+          <w:p>
+            <w:r>
+              <w:t>G-code</w:t>
+            </w:r>
+          </w:p>
+        </w:tc>
+        <w:tc>
+          <w:tcPr>
+            <w:tcW w:w="4508" w:type="dxa"/>
+          </w:tcPr>
+          <w:p>
+            <w:r>
+              <w:t>Programming language used to control the board</w:t>
+            </w:r>
+          </w:p>
+        </w:tc>
+      </w:tr>
+      <w:tr>
+        <w:tc>
+          <w:tcPr>
+            <w:tcW w:w="4508" w:type="dxa"/>
+          </w:tcPr>
+          <w:p>
+            <w:r>
+              <w:t>Grbl</w:t>
+            </w:r>
+          </w:p>
+        </w:tc>
+        <w:tc>
+          <w:tcPr>
+            <w:tcW w:w="4508" w:type="dxa"/>
+          </w:tcPr>
+          <w:p>
+            <w:r>
+              <w:t>G-code parser that runs on an Arduino</w:t>
+            </w:r>
+          </w:p>
+        </w:tc>
+      </w:tr>
+    </w:tbl>
     <w:p/>
     <w:p>
-      <w:r>
-        <w:t xml:space="preserve">To use the </w:t>
-      </w:r>
-      <w:proofErr w:type="spellStart"/>
-      <w:r>
-        <w:t>Eleksmakeer</w:t>
-      </w:r>
-      <w:proofErr w:type="spellEnd"/>
-      <w:r>
-        <w:t xml:space="preserve"> software we need to load the ELEKSROM firmware and then run ELEKSCAM (Make sure you click the install driver button when the GUI is open to install the driver)</w:t>
-      </w:r>
-    </w:p>
-    <w:p>
-      <w:r>
-        <w:t xml:space="preserve">NOTE: Make sure the button is on </w:t>
-      </w:r>
-      <w:proofErr w:type="spellStart"/>
-      <w:r>
-        <w:t>on</w:t>
-      </w:r>
-      <w:proofErr w:type="spellEnd"/>
-      <w:r>
-        <w:t xml:space="preserve"> the device!</w:t>
-      </w:r>
-    </w:p>
-    <w:p/>
-    <w:p>
-      <w:r>
-        <w:t>Follow the instructions here to make sure everything works.</w:t>
-      </w:r>
-    </w:p>
-    <w:p>
-      <w:r>
-        <w:t>https://cadduino.wordpress.com/2013/11/18/testing-grbl-in-arduino-board-without-the-motors/</w:t>
+      <w:pPr>
+        <w:pStyle w:val="Heading1"/>
+      </w:pPr>
+      <w:r>
+        <w:t>Introduction</w:t>
+      </w:r>
+    </w:p>
+    <w:p>
+      <w:r>
+        <w:t>The Elekslaser A3-pro uses an Arduino Nano board as the MCU (microcontroller unit) with an ATMega328p processor.</w:t>
+      </w:r>
+    </w:p>
+    <w:p>
+      <w:r>
+        <w:t xml:space="preserve">There are multiple ways to control the </w:t>
+      </w:r>
+      <w:r>
+        <w:t xml:space="preserve">EleksLaser board, </w:t>
+      </w:r>
+      <w:r>
+        <w:t xml:space="preserve">a GUI based approach and a command line approach are </w:t>
+      </w:r>
+      <w:r>
+        <w:t>listed below.</w:t>
+      </w:r>
+    </w:p>
+    <w:p>
+      <w:r>
+        <w:t>NOTE: Ensure that the board is plugged in and the button is pressed down.</w:t>
+      </w:r>
+    </w:p>
+    <w:p>
+      <w:pPr>
+        <w:pStyle w:val="Heading1"/>
+      </w:pPr>
+      <w:r>
+        <w:t>Manufacturer</w:t>
+      </w:r>
+      <w:r>
+        <w:t xml:space="preserve"> software</w:t>
+      </w:r>
+    </w:p>
+    <w:p>
+      <w:r>
+        <w:t>The manufacturer software consists of loading the ELEKSROM firmware via the ELEKSROM application and then using the ELEKSCAM software to control the device.</w:t>
+      </w:r>
+    </w:p>
+    <w:p>
+      <w:r>
+        <w:t xml:space="preserve">In the GUI for the ELEKSCAM we must click the “install driver” button. </w:t>
+      </w:r>
+    </w:p>
+    <w:p>
+      <w:r>
+        <w:t>Once the driver is installed the motors can be driven by the software.</w:t>
+      </w:r>
+    </w:p>
+    <w:p>
+      <w:pPr>
+        <w:pStyle w:val="Heading1"/>
+      </w:pPr>
+      <w:r>
+        <w:t>Grbl and Arduino</w:t>
+      </w:r>
+    </w:p>
+    <w:p>
+      <w:r>
+        <w:t>This approach allows us to control the board by sending commands down the COM serial port.</w:t>
+      </w:r>
+      <w:r>
+        <w:t xml:space="preserve"> To set this up we perform the following:</w:t>
+      </w:r>
+    </w:p>
+    <w:p>
+      <w:pPr>
+        <w:pStyle w:val="ListParagraph"/>
+        <w:numPr>
+          <w:ilvl w:val="0"/>
+          <w:numId w:val="1"/>
+        </w:numPr>
+      </w:pPr>
+      <w:r>
+        <w:t>Download Arduino IDE</w:t>
+      </w:r>
+    </w:p>
+    <w:p>
+      <w:pPr>
+        <w:pStyle w:val="ListParagraph"/>
+        <w:numPr>
+          <w:ilvl w:val="0"/>
+          <w:numId w:val="1"/>
+        </w:numPr>
+      </w:pPr>
+      <w:r>
+        <w:t xml:space="preserve">Go to </w:t>
+      </w:r>
+      <w:hyperlink r:id="rId7" w:history="1">
+        <w:r>
+          <w:rPr>
+            <w:rStyle w:val="Hyperlink"/>
+          </w:rPr>
+          <w:t>https://github.com/gnea/grbl/releases</w:t>
+        </w:r>
+      </w:hyperlink>
+      <w:r>
+        <w:t xml:space="preserve"> and download the latest release source code.</w:t>
+      </w:r>
+    </w:p>
+    <w:p>
+      <w:pPr>
+        <w:pStyle w:val="ListParagraph"/>
+        <w:numPr>
+          <w:ilvl w:val="0"/>
+          <w:numId w:val="1"/>
+        </w:numPr>
+      </w:pPr>
+      <w:r>
+        <w:t>Unzip the grbl folder and place it in the libraries folder of the installed Arduino software.</w:t>
+      </w:r>
+    </w:p>
+    <w:p>
+      <w:pPr>
+        <w:pStyle w:val="ListParagraph"/>
+        <w:numPr>
+          <w:ilvl w:val="0"/>
+          <w:numId w:val="1"/>
+        </w:numPr>
+      </w:pPr>
+      <w:r>
+        <w:t>Rename the folder to GRBL.</w:t>
+      </w:r>
+    </w:p>
+    <w:p>
+      <w:pPr>
+        <w:pStyle w:val="ListParagraph"/>
+        <w:numPr>
+          <w:ilvl w:val="0"/>
+          <w:numId w:val="1"/>
+        </w:numPr>
+      </w:pPr>
+      <w:r>
+        <w:t xml:space="preserve">Open up Arduino IDE and select File </w:t>
+      </w:r>
+      <w:r>
+        <w:sym w:font="Wingdings" w:char="F0E0"/>
+      </w:r>
+      <w:r>
+        <w:t xml:space="preserve"> Examples </w:t>
+      </w:r>
+      <w:r>
+        <w:sym w:font="Wingdings" w:char="F0E0"/>
+      </w:r>
+      <w:r>
+        <w:t xml:space="preserve"> Grbl, select GrblToArduino</w:t>
+      </w:r>
+    </w:p>
+    <w:p>
+      <w:pPr>
+        <w:pStyle w:val="ListParagraph"/>
+        <w:numPr>
+          <w:ilvl w:val="0"/>
+          <w:numId w:val="1"/>
+        </w:numPr>
+      </w:pPr>
+      <w:r>
+        <w:t xml:space="preserve">Click Tools </w:t>
+      </w:r>
+      <w:r>
+        <w:sym w:font="Wingdings" w:char="F0E0"/>
+      </w:r>
+      <w:r>
+        <w:t xml:space="preserve"> Board, select Arduino Nano</w:t>
+      </w:r>
+    </w:p>
+    <w:p>
+      <w:pPr>
+        <w:pStyle w:val="ListParagraph"/>
+        <w:numPr>
+          <w:ilvl w:val="0"/>
+          <w:numId w:val="1"/>
+        </w:numPr>
+      </w:pPr>
+      <w:r>
+        <w:lastRenderedPageBreak/>
+        <w:t xml:space="preserve">Click </w:t>
+      </w:r>
+      <w:r>
+        <w:t>Tools</w:t>
+      </w:r>
+      <w:r>
+        <w:t xml:space="preserve"> </w:t>
+      </w:r>
+      <w:r>
+        <w:sym w:font="Wingdings" w:char="F0E0"/>
+      </w:r>
+      <w:r>
+        <w:t xml:space="preserve"> Processor, select </w:t>
+      </w:r>
+      <w:r>
+        <w:t>the old ATMega328p bootloader</w:t>
+      </w:r>
+      <w:r>
+        <w:t>.</w:t>
+      </w:r>
+    </w:p>
+    <w:p>
+      <w:pPr>
+        <w:pStyle w:val="ListParagraph"/>
+        <w:numPr>
+          <w:ilvl w:val="0"/>
+          <w:numId w:val="1"/>
+        </w:numPr>
+      </w:pPr>
+      <w:r>
+        <w:t>Close the Arduino and then install the GrblController 3.5.1 software</w:t>
+      </w:r>
+    </w:p>
+    <w:p>
+      <w:pPr>
+        <w:pStyle w:val="ListParagraph"/>
+        <w:numPr>
+          <w:ilvl w:val="0"/>
+          <w:numId w:val="1"/>
+        </w:numPr>
+      </w:pPr>
+      <w:r>
+        <w:t>Click connect and then press some arrows. NOTE: Ensure that the button on the Board is pushed down!</w:t>
+      </w:r>
+    </w:p>
+    <w:p>
+      <w:pPr>
+        <w:pStyle w:val="Heading2"/>
+      </w:pPr>
+      <w:r>
+        <w:t>Limit switches</w:t>
+      </w:r>
+    </w:p>
+    <w:p>
+      <w:r>
+        <w:t>The setup as provided by Eleksmaker does not include limit switches, as a result the device cannot calibrate exactly where it is. This needs to be wired up manually.</w:t>
+      </w:r>
+    </w:p>
+    <w:p>
+      <w:pPr>
+        <w:pStyle w:val="Heading2"/>
+      </w:pPr>
+      <w:r>
+        <w:t>G-code</w:t>
+      </w:r>
+    </w:p>
+    <w:p>
+      <w:r>
+        <w:t>This section described</w:t>
       </w:r>
       <w:bookmarkStart w:id="0" w:name="_GoBack"/>
       <w:bookmarkEnd w:id="0"/>
+      <w:r>
+        <w:t xml:space="preserve"> the basic G-code commands that will be used.</w:t>
+      </w:r>
+      <w:r>
+        <w:br/>
+      </w:r>
     </w:p>
     <w:sectPr>
       <w:pgSz w:w="11906" w:h="16838"/>
@@ -76,6 +503,189 @@
     </w:sectPr>
   </w:body>
 </w:document>
+</file>
+
+<file path=word/numbering.xml><?xml version="1.0" encoding="utf-8"?>
+<w:numbering xmlns:wpc="http://schemas.microsoft.com/office/word/2010/wordprocessingCanvas" xmlns:cx="http://schemas.microsoft.com/office/drawing/2014/chartex" xmlns:cx1="http://schemas.microsoft.com/office/drawing/2015/9/8/chartex" xmlns:cx2="http://schemas.microsoft.com/office/drawing/2015/10/21/chartex" xmlns:cx3="http://schemas.microsoft.com/office/drawing/2016/5/9/chartex" xmlns:cx4="http://schemas.microsoft.com/office/drawing/2016/5/10/chartex" xmlns:cx5="http://schemas.microsoft.com/office/drawing/2016/5/11/chartex" xmlns:cx6="http://schemas.microsoft.com/office/drawing/2016/5/12/chartex" xmlns:cx7="http://schemas.microsoft.com/office/drawing/2016/5/13/chartex" xmlns:cx8="http://schemas.microsoft.com/office/drawing/2016/5/14/chartex" xmlns:mc="http://schemas.openxmlformats.org/markup-compatibility/2006" xmlns:aink="http://schemas.microsoft.com/office/drawing/2016/ink" xmlns:am3d="http://schemas.microsoft.com/office/drawing/2017/model3d" xmlns:o="urn:schemas-microsoft-com:office:office" xmlns:r="http://schemas.openxmlformats.org/officeDocument/2006/relationships" xmlns:m="http://schemas.openxmlformats.org/officeDocument/2006/math" xmlns:v="urn:schemas-microsoft-com:vml" xmlns:wp14="http://schemas.microsoft.com/office/word/2010/wordprocessingDrawing" xmlns:wp="http://schemas.openxmlformats.org/drawingml/2006/wordprocessingDrawing" xmlns:w10="urn:schemas-microsoft-com:office:word" xmlns:w="http://schemas.openxmlformats.org/wordprocessingml/2006/main" xmlns:w14="http://schemas.microsoft.com/office/word/2010/wordml" xmlns:w15="http://schemas.microsoft.com/office/word/2012/wordml" xmlns:w16cid="http://schemas.microsoft.com/office/word/2016/wordml/cid" xmlns:w16se="http://schemas.microsoft.com/office/word/2015/wordml/symex" xmlns:wpg="http://schemas.microsoft.com/office/word/2010/wordprocessingGroup" xmlns:wpi="http://schemas.microsoft.com/office/word/2010/wordprocessingInk" xmlns:wne="http://schemas.microsoft.com/office/word/2006/wordml" xmlns:wps="http://schemas.microsoft.com/office/word/2010/wordprocessingShape" mc:Ignorable="w14 w15 w16se w16cid wp14">
+  <w:abstractNum w:abstractNumId="0" w15:restartNumberingAfterBreak="0">
+    <w:nsid w:val="0E126D9D"/>
+    <w:multiLevelType w:val="hybridMultilevel"/>
+    <w:tmpl w:val="C36A73A6"/>
+    <w:lvl w:ilvl="0" w:tplc="0C09000F">
+      <w:start w:val="1"/>
+      <w:numFmt w:val="decimal"/>
+      <w:lvlText w:val="%1."/>
+      <w:lvlJc w:val="left"/>
+      <w:pPr>
+        <w:ind w:left="720" w:hanging="360"/>
+      </w:pPr>
+    </w:lvl>
+    <w:lvl w:ilvl="1" w:tplc="0C090019" w:tentative="1">
+      <w:start w:val="1"/>
+      <w:numFmt w:val="lowerLetter"/>
+      <w:lvlText w:val="%2."/>
+      <w:lvlJc w:val="left"/>
+      <w:pPr>
+        <w:ind w:left="1440" w:hanging="360"/>
+      </w:pPr>
+    </w:lvl>
+    <w:lvl w:ilvl="2" w:tplc="0C09001B" w:tentative="1">
+      <w:start w:val="1"/>
+      <w:numFmt w:val="lowerRoman"/>
+      <w:lvlText w:val="%3."/>
+      <w:lvlJc w:val="right"/>
+      <w:pPr>
+        <w:ind w:left="2160" w:hanging="180"/>
+      </w:pPr>
+    </w:lvl>
+    <w:lvl w:ilvl="3" w:tplc="0C09000F" w:tentative="1">
+      <w:start w:val="1"/>
+      <w:numFmt w:val="decimal"/>
+      <w:lvlText w:val="%4."/>
+      <w:lvlJc w:val="left"/>
+      <w:pPr>
+        <w:ind w:left="2880" w:hanging="360"/>
+      </w:pPr>
+    </w:lvl>
+    <w:lvl w:ilvl="4" w:tplc="0C090019" w:tentative="1">
+      <w:start w:val="1"/>
+      <w:numFmt w:val="lowerLetter"/>
+      <w:lvlText w:val="%5."/>
+      <w:lvlJc w:val="left"/>
+      <w:pPr>
+        <w:ind w:left="3600" w:hanging="360"/>
+      </w:pPr>
+    </w:lvl>
+    <w:lvl w:ilvl="5" w:tplc="0C09001B" w:tentative="1">
+      <w:start w:val="1"/>
+      <w:numFmt w:val="lowerRoman"/>
+      <w:lvlText w:val="%6."/>
+      <w:lvlJc w:val="right"/>
+      <w:pPr>
+        <w:ind w:left="4320" w:hanging="180"/>
+      </w:pPr>
+    </w:lvl>
+    <w:lvl w:ilvl="6" w:tplc="0C09000F" w:tentative="1">
+      <w:start w:val="1"/>
+      <w:numFmt w:val="decimal"/>
+      <w:lvlText w:val="%7."/>
+      <w:lvlJc w:val="left"/>
+      <w:pPr>
+        <w:ind w:left="5040" w:hanging="360"/>
+      </w:pPr>
+    </w:lvl>
+    <w:lvl w:ilvl="7" w:tplc="0C090019" w:tentative="1">
+      <w:start w:val="1"/>
+      <w:numFmt w:val="lowerLetter"/>
+      <w:lvlText w:val="%8."/>
+      <w:lvlJc w:val="left"/>
+      <w:pPr>
+        <w:ind w:left="5760" w:hanging="360"/>
+      </w:pPr>
+    </w:lvl>
+    <w:lvl w:ilvl="8" w:tplc="0C09001B" w:tentative="1">
+      <w:start w:val="1"/>
+      <w:numFmt w:val="lowerRoman"/>
+      <w:lvlText w:val="%9."/>
+      <w:lvlJc w:val="right"/>
+      <w:pPr>
+        <w:ind w:left="6480" w:hanging="180"/>
+      </w:pPr>
+    </w:lvl>
+  </w:abstractNum>
+  <w:abstractNum w:abstractNumId="1" w15:restartNumberingAfterBreak="0">
+    <w:nsid w:val="30113428"/>
+    <w:multiLevelType w:val="hybridMultilevel"/>
+    <w:tmpl w:val="53A68286"/>
+    <w:lvl w:ilvl="0" w:tplc="0C09000F">
+      <w:start w:val="1"/>
+      <w:numFmt w:val="decimal"/>
+      <w:lvlText w:val="%1."/>
+      <w:lvlJc w:val="left"/>
+      <w:pPr>
+        <w:ind w:left="720" w:hanging="360"/>
+      </w:pPr>
+    </w:lvl>
+    <w:lvl w:ilvl="1" w:tplc="0C090019" w:tentative="1">
+      <w:start w:val="1"/>
+      <w:numFmt w:val="lowerLetter"/>
+      <w:lvlText w:val="%2."/>
+      <w:lvlJc w:val="left"/>
+      <w:pPr>
+        <w:ind w:left="1440" w:hanging="360"/>
+      </w:pPr>
+    </w:lvl>
+    <w:lvl w:ilvl="2" w:tplc="0C09001B" w:tentative="1">
+      <w:start w:val="1"/>
+      <w:numFmt w:val="lowerRoman"/>
+      <w:lvlText w:val="%3."/>
+      <w:lvlJc w:val="right"/>
+      <w:pPr>
+        <w:ind w:left="2160" w:hanging="180"/>
+      </w:pPr>
+    </w:lvl>
+    <w:lvl w:ilvl="3" w:tplc="0C09000F" w:tentative="1">
+      <w:start w:val="1"/>
+      <w:numFmt w:val="decimal"/>
+      <w:lvlText w:val="%4."/>
+      <w:lvlJc w:val="left"/>
+      <w:pPr>
+        <w:ind w:left="2880" w:hanging="360"/>
+      </w:pPr>
+    </w:lvl>
+    <w:lvl w:ilvl="4" w:tplc="0C090019" w:tentative="1">
+      <w:start w:val="1"/>
+      <w:numFmt w:val="lowerLetter"/>
+      <w:lvlText w:val="%5."/>
+      <w:lvlJc w:val="left"/>
+      <w:pPr>
+        <w:ind w:left="3600" w:hanging="360"/>
+      </w:pPr>
+    </w:lvl>
+    <w:lvl w:ilvl="5" w:tplc="0C09001B" w:tentative="1">
+      <w:start w:val="1"/>
+      <w:numFmt w:val="lowerRoman"/>
+      <w:lvlText w:val="%6."/>
+      <w:lvlJc w:val="right"/>
+      <w:pPr>
+        <w:ind w:left="4320" w:hanging="180"/>
+      </w:pPr>
+    </w:lvl>
+    <w:lvl w:ilvl="6" w:tplc="0C09000F" w:tentative="1">
+      <w:start w:val="1"/>
+      <w:numFmt w:val="decimal"/>
+      <w:lvlText w:val="%7."/>
+      <w:lvlJc w:val="left"/>
+      <w:pPr>
+        <w:ind w:left="5040" w:hanging="360"/>
+      </w:pPr>
+    </w:lvl>
+    <w:lvl w:ilvl="7" w:tplc="0C090019" w:tentative="1">
+      <w:start w:val="1"/>
+      <w:numFmt w:val="lowerLetter"/>
+      <w:lvlText w:val="%8."/>
+      <w:lvlJc w:val="left"/>
+      <w:pPr>
+        <w:ind w:left="5760" w:hanging="360"/>
+      </w:pPr>
+    </w:lvl>
+    <w:lvl w:ilvl="8" w:tplc="0C09001B" w:tentative="1">
+      <w:start w:val="1"/>
+      <w:numFmt w:val="lowerRoman"/>
+      <w:lvlText w:val="%9."/>
+      <w:lvlJc w:val="right"/>
+      <w:pPr>
+        <w:ind w:left="6480" w:hanging="180"/>
+      </w:pPr>
+    </w:lvl>
+  </w:abstractNum>
+  <w:num w:numId="1">
+    <w:abstractNumId w:val="0"/>
+  </w:num>
+  <w:num w:numId="2">
+    <w:abstractNumId w:val="1"/>
+  </w:num>
+</w:numbering>
 </file>
 
 <file path=word/styles.xml><?xml version="1.0" encoding="utf-8"?>
@@ -201,6 +811,7 @@
     <w:lsdException w:name="HTML Sample" w:semiHidden="1" w:unhideWhenUsed="1"/>
     <w:lsdException w:name="HTML Typewriter" w:semiHidden="1" w:unhideWhenUsed="1"/>
     <w:lsdException w:name="HTML Variable" w:semiHidden="1" w:unhideWhenUsed="1"/>
+    <w:lsdException w:name="Normal Table" w:semiHidden="1" w:unhideWhenUsed="1"/>
     <w:lsdException w:name="annotation subject" w:semiHidden="1" w:unhideWhenUsed="1"/>
     <w:lsdException w:name="No List" w:semiHidden="1" w:unhideWhenUsed="1"/>
     <w:lsdException w:name="Outline List 1" w:semiHidden="1" w:unhideWhenUsed="1"/>
@@ -246,9 +857,11 @@
     <w:lsdException w:name="Table Subtle 1" w:semiHidden="1" w:unhideWhenUsed="1"/>
     <w:lsdException w:name="Table Subtle 2" w:semiHidden="1" w:unhideWhenUsed="1"/>
     <w:lsdException w:name="Table Web 1" w:semiHidden="1" w:unhideWhenUsed="1"/>
+    <w:lsdException w:name="Table Web 2" w:semiHidden="1" w:unhideWhenUsed="1"/>
     <w:lsdException w:name="Table Web 3" w:semiHidden="1" w:unhideWhenUsed="1"/>
     <w:lsdException w:name="Balloon Text" w:semiHidden="1" w:unhideWhenUsed="1"/>
     <w:lsdException w:name="Table Grid" w:uiPriority="39"/>
+    <w:lsdException w:name="Table Theme" w:semiHidden="1" w:unhideWhenUsed="1"/>
     <w:lsdException w:name="Placeholder Text" w:semiHidden="1"/>
     <w:lsdException w:name="No Spacing" w:uiPriority="1" w:qFormat="1"/>
     <w:lsdException w:name="Light Shading" w:uiPriority="60"/>
@@ -475,6 +1088,49 @@
     <w:name w:val="Normal"/>
     <w:qFormat/>
   </w:style>
+  <w:style w:type="paragraph" w:styleId="Heading1">
+    <w:name w:val="heading 1"/>
+    <w:basedOn w:val="Normal"/>
+    <w:next w:val="Normal"/>
+    <w:link w:val="Heading1Char"/>
+    <w:uiPriority w:val="9"/>
+    <w:qFormat/>
+    <w:rsid w:val="00AC37DE"/>
+    <w:pPr>
+      <w:keepNext/>
+      <w:keepLines/>
+      <w:spacing w:before="240" w:after="0"/>
+      <w:outlineLvl w:val="0"/>
+    </w:pPr>
+    <w:rPr>
+      <w:rFonts w:asciiTheme="majorHAnsi" w:eastAsiaTheme="majorEastAsia" w:hAnsiTheme="majorHAnsi" w:cstheme="majorBidi"/>
+      <w:color w:val="2F5496" w:themeColor="accent1" w:themeShade="BF"/>
+      <w:sz w:val="32"/>
+      <w:szCs w:val="32"/>
+    </w:rPr>
+  </w:style>
+  <w:style w:type="paragraph" w:styleId="Heading2">
+    <w:name w:val="heading 2"/>
+    <w:basedOn w:val="Normal"/>
+    <w:next w:val="Normal"/>
+    <w:link w:val="Heading2Char"/>
+    <w:uiPriority w:val="9"/>
+    <w:unhideWhenUsed/>
+    <w:qFormat/>
+    <w:rsid w:val="00767313"/>
+    <w:pPr>
+      <w:keepNext/>
+      <w:keepLines/>
+      <w:spacing w:before="40" w:after="0"/>
+      <w:outlineLvl w:val="1"/>
+    </w:pPr>
+    <w:rPr>
+      <w:rFonts w:asciiTheme="majorHAnsi" w:eastAsiaTheme="majorEastAsia" w:hAnsiTheme="majorHAnsi" w:cstheme="majorBidi"/>
+      <w:color w:val="2F5496" w:themeColor="accent1" w:themeShade="BF"/>
+      <w:sz w:val="26"/>
+      <w:szCs w:val="26"/>
+    </w:rPr>
+  </w:style>
   <w:style w:type="character" w:default="1" w:styleId="DefaultParagraphFont">
     <w:name w:val="Default Paragraph Font"/>
     <w:uiPriority w:val="1"/>
@@ -501,6 +1157,85 @@
     <w:uiPriority w:val="99"/>
     <w:semiHidden/>
     <w:unhideWhenUsed/>
+  </w:style>
+  <w:style w:type="character" w:customStyle="1" w:styleId="Heading1Char">
+    <w:name w:val="Heading 1 Char"/>
+    <w:basedOn w:val="DefaultParagraphFont"/>
+    <w:link w:val="Heading1"/>
+    <w:uiPriority w:val="9"/>
+    <w:rsid w:val="00AC37DE"/>
+    <w:rPr>
+      <w:rFonts w:asciiTheme="majorHAnsi" w:eastAsiaTheme="majorEastAsia" w:hAnsiTheme="majorHAnsi" w:cstheme="majorBidi"/>
+      <w:color w:val="2F5496" w:themeColor="accent1" w:themeShade="BF"/>
+      <w:sz w:val="32"/>
+      <w:szCs w:val="32"/>
+    </w:rPr>
+  </w:style>
+  <w:style w:type="character" w:customStyle="1" w:styleId="Heading2Char">
+    <w:name w:val="Heading 2 Char"/>
+    <w:basedOn w:val="DefaultParagraphFont"/>
+    <w:link w:val="Heading2"/>
+    <w:uiPriority w:val="9"/>
+    <w:rsid w:val="00767313"/>
+    <w:rPr>
+      <w:rFonts w:asciiTheme="majorHAnsi" w:eastAsiaTheme="majorEastAsia" w:hAnsiTheme="majorHAnsi" w:cstheme="majorBidi"/>
+      <w:color w:val="2F5496" w:themeColor="accent1" w:themeShade="BF"/>
+      <w:sz w:val="26"/>
+      <w:szCs w:val="26"/>
+    </w:rPr>
+  </w:style>
+  <w:style w:type="paragraph" w:styleId="ListParagraph">
+    <w:name w:val="List Paragraph"/>
+    <w:basedOn w:val="Normal"/>
+    <w:uiPriority w:val="34"/>
+    <w:qFormat/>
+    <w:rsid w:val="007654AC"/>
+    <w:pPr>
+      <w:ind w:left="720"/>
+      <w:contextualSpacing/>
+    </w:pPr>
+  </w:style>
+  <w:style w:type="table" w:styleId="TableGrid">
+    <w:name w:val="Table Grid"/>
+    <w:basedOn w:val="TableNormal"/>
+    <w:uiPriority w:val="39"/>
+    <w:rsid w:val="007654AC"/>
+    <w:pPr>
+      <w:spacing w:after="0" w:line="240" w:lineRule="auto"/>
+    </w:pPr>
+    <w:tblPr>
+      <w:tblBorders>
+        <w:top w:val="single" w:sz="4" w:space="0" w:color="auto"/>
+        <w:left w:val="single" w:sz="4" w:space="0" w:color="auto"/>
+        <w:bottom w:val="single" w:sz="4" w:space="0" w:color="auto"/>
+        <w:right w:val="single" w:sz="4" w:space="0" w:color="auto"/>
+        <w:insideH w:val="single" w:sz="4" w:space="0" w:color="auto"/>
+        <w:insideV w:val="single" w:sz="4" w:space="0" w:color="auto"/>
+      </w:tblBorders>
+    </w:tblPr>
+  </w:style>
+  <w:style w:type="character" w:styleId="Hyperlink">
+    <w:name w:val="Hyperlink"/>
+    <w:basedOn w:val="DefaultParagraphFont"/>
+    <w:uiPriority w:val="99"/>
+    <w:unhideWhenUsed/>
+    <w:rsid w:val="00AE763B"/>
+    <w:rPr>
+      <w:color w:val="0000FF"/>
+      <w:u w:val="single"/>
+    </w:rPr>
+  </w:style>
+  <w:style w:type="character" w:styleId="UnresolvedMention">
+    <w:name w:val="Unresolved Mention"/>
+    <w:basedOn w:val="DefaultParagraphFont"/>
+    <w:uiPriority w:val="99"/>
+    <w:semiHidden/>
+    <w:unhideWhenUsed/>
+    <w:rsid w:val="00AE763B"/>
+    <w:rPr>
+      <w:color w:val="605E5C"/>
+      <w:shd w:val="clear" w:color="auto" w:fill="E1DFDD"/>
+    </w:rPr>
   </w:style>
 </w:styles>
 </file>

</xml_diff>

<commit_message>
Add more notes to documentation
</commit_message>
<xml_diff>
--- a/Documentation/Robot Arm.docx
+++ b/Documentation/Robot Arm.docx
@@ -61,6 +61,11 @@
           <w:ilvl w:val="0"/>
           <w:numId w:val="2"/>
         </w:numPr>
+        <w:rPr>
+          <w:rStyle w:val="Hyperlink"/>
+          <w:color w:val="auto"/>
+          <w:u w:val="none"/>
+        </w:rPr>
       </w:pPr>
       <w:hyperlink r:id="rId7" w:history="1">
         <w:r>
@@ -68,6 +73,23 @@
             <w:rStyle w:val="Hyperlink"/>
           </w:rPr>
           <w:t>https://github.com/grbl/grbl/wiki/Configuring-Grbl-v0.9</w:t>
+        </w:r>
+      </w:hyperlink>
+    </w:p>
+    <w:p>
+      <w:pPr>
+        <w:pStyle w:val="ListParagraph"/>
+        <w:numPr>
+          <w:ilvl w:val="0"/>
+          <w:numId w:val="2"/>
+        </w:numPr>
+      </w:pPr>
+      <w:hyperlink r:id="rId8" w:history="1">
+        <w:r>
+          <w:rPr>
+            <w:rStyle w:val="Hyperlink"/>
+          </w:rPr>
+          <w:t>https://wiki.shapeoko.com/index.php/G-Code</w:t>
         </w:r>
       </w:hyperlink>
     </w:p>
@@ -130,18 +152,10 @@
           </w:tcPr>
           <w:p>
             <w:r>
-              <w:t xml:space="preserve">Software made by </w:t>
-            </w:r>
-            <w:proofErr w:type="spellStart"/>
-            <w:r>
-              <w:t>Eleks</w:t>
-            </w:r>
-            <w:r>
-              <w:t>maker</w:t>
-            </w:r>
-            <w:proofErr w:type="spellEnd"/>
-            <w:r>
-              <w:t xml:space="preserve"> to upload firmware to their board</w:t>
+              <w:t>Software made by Eleks</w:t>
+            </w:r>
+            <w:r>
+              <w:t>maker to upload firmware to their board</w:t>
             </w:r>
           </w:p>
         </w:tc>
@@ -163,15 +177,7 @@
           </w:tcPr>
           <w:p>
             <w:r>
-              <w:t xml:space="preserve">Software made by </w:t>
-            </w:r>
-            <w:proofErr w:type="spellStart"/>
-            <w:r>
-              <w:t>Eleksmaker</w:t>
-            </w:r>
-            <w:proofErr w:type="spellEnd"/>
-            <w:r>
-              <w:t xml:space="preserve"> to control their board</w:t>
+              <w:t>Software made by Eleksmaker to control their board</w:t>
             </w:r>
           </w:p>
         </w:tc>
@@ -363,7 +369,7 @@
       <w:r>
         <w:t xml:space="preserve">Go to </w:t>
       </w:r>
-      <w:hyperlink r:id="rId8" w:history="1">
+      <w:hyperlink r:id="rId9" w:history="1">
         <w:r>
           <w:rPr>
             <w:rStyle w:val="Hyperlink"/>
@@ -408,6 +414,7 @@
         </w:numPr>
       </w:pPr>
       <w:r>
+        <w:lastRenderedPageBreak/>
         <w:t xml:space="preserve">Open up Arduino IDE and select File </w:t>
       </w:r>
       <w:r>
@@ -432,7 +439,6 @@
         </w:numPr>
       </w:pPr>
       <w:r>
-        <w:lastRenderedPageBreak/>
         <w:t xml:space="preserve">Click Tools </w:t>
       </w:r>
       <w:r>
@@ -463,13 +469,7 @@
         <w:sym w:font="Wingdings" w:char="F0E0"/>
       </w:r>
       <w:r>
-        <w:t xml:space="preserve"> Processor, select </w:t>
-      </w:r>
-      <w:r>
-        <w:t>the old ATMega328p bootloader</w:t>
-      </w:r>
-      <w:r>
-        <w:t>.</w:t>
+        <w:t xml:space="preserve"> Processor, select the old ATMega328p bootloader.</w:t>
       </w:r>
     </w:p>
     <w:p>
@@ -481,15 +481,7 @@
         </w:numPr>
       </w:pPr>
       <w:r>
-        <w:t xml:space="preserve">Close the Arduino and then install the </w:t>
-      </w:r>
-      <w:proofErr w:type="spellStart"/>
-      <w:r>
-        <w:t>GrblController</w:t>
-      </w:r>
-      <w:proofErr w:type="spellEnd"/>
-      <w:r>
-        <w:t xml:space="preserve"> 3.5.1 software</w:t>
+        <w:t>Close the Arduino and then install the GrblController 3.5.1 software</w:t>
       </w:r>
     </w:p>
     <w:p>
@@ -514,15 +506,7 @@
     </w:p>
     <w:p>
       <w:r>
-        <w:t xml:space="preserve">The setup as provided by </w:t>
-      </w:r>
-      <w:proofErr w:type="spellStart"/>
-      <w:r>
-        <w:t>Eleksmaker</w:t>
-      </w:r>
-      <w:proofErr w:type="spellEnd"/>
-      <w:r>
-        <w:t xml:space="preserve"> does not include limit switches, as a result the device cannot calibrate exactly where it is. This needs to be wired up manually.</w:t>
+        <w:t>The setup as provided by Eleksmaker does not include limit switches, as a result the device cannot calibrate exactly where it is. This needs to be wired up manually.</w:t>
       </w:r>
     </w:p>
     <w:p>
@@ -553,6 +537,25 @@
     </w:p>
     <w:p>
       <w:r>
+        <w:t>G code consists of commands which start with</w:t>
+      </w:r>
+      <w:r>
+        <w:t xml:space="preserve"> mostly</w:t>
+      </w:r>
+      <w:r>
+        <w:t xml:space="preserve"> either G or M followed by parameters. </w:t>
+      </w:r>
+    </w:p>
+    <w:p>
+      <w:r>
+        <w:t xml:space="preserve">G code is not compiled, the Arduino runs an interpreter </w:t>
+      </w:r>
+      <w:r>
+        <w:t xml:space="preserve">which receives it line by line and executes it. </w:t>
+      </w:r>
+    </w:p>
+    <w:p>
+      <w:r>
         <w:t xml:space="preserve">The table below contains some basic </w:t>
       </w:r>
       <w:r>
@@ -563,6 +566,14 @@
       </w:r>
       <w:r>
         <w:t>used.</w:t>
+      </w:r>
+    </w:p>
+    <w:p>
+      <w:pPr>
+        <w:pStyle w:val="Heading3"/>
+      </w:pPr>
+      <w:r>
+        <w:t>System commands</w:t>
       </w:r>
     </w:p>
     <w:p>
@@ -687,15 +698,7 @@
           </w:tcPr>
           <w:p>
             <w:r>
-              <w:t xml:space="preserve">Kill alarm lock (sometimes the device can get into alarm </w:t>
-            </w:r>
-            <w:proofErr w:type="spellStart"/>
-            <w:r>
-              <w:t>lock</w:t>
-            </w:r>
-            <w:proofErr w:type="spellEnd"/>
-            <w:r>
-              <w:t xml:space="preserve"> state)</w:t>
+              <w:t>Kill alarm lock (sometimes the device can get into alarm lock state)</w:t>
             </w:r>
           </w:p>
         </w:tc>
@@ -729,6 +732,281 @@
       </w:r>
       <w:r>
         <w:t>All grbl parameters (viewable by $$ command) are persistent between shutdowns.</w:t>
+      </w:r>
+    </w:p>
+    <w:p>
+      <w:pPr>
+        <w:pStyle w:val="Heading3"/>
+      </w:pPr>
+      <w:r>
+        <w:t>Other commands</w:t>
+      </w:r>
+    </w:p>
+    <w:tbl>
+      <w:tblPr>
+        <w:tblStyle w:val="TableGrid"/>
+        <w:tblW w:w="9067" w:type="dxa"/>
+        <w:tblLook w:val="04A0" w:firstRow="1" w:lastRow="0" w:firstColumn="1" w:lastColumn="0" w:noHBand="0" w:noVBand="1"/>
+      </w:tblPr>
+      <w:tblGrid>
+        <w:gridCol w:w="1980"/>
+        <w:gridCol w:w="7087"/>
+      </w:tblGrid>
+      <w:tr>
+        <w:tc>
+          <w:tcPr>
+            <w:tcW w:w="1980" w:type="dxa"/>
+            <w:shd w:val="clear" w:color="auto" w:fill="000000" w:themeFill="text1"/>
+          </w:tcPr>
+          <w:p>
+            <w:r>
+              <w:t>Command</w:t>
+            </w:r>
+          </w:p>
+        </w:tc>
+        <w:tc>
+          <w:tcPr>
+            <w:tcW w:w="7087" w:type="dxa"/>
+            <w:shd w:val="clear" w:color="auto" w:fill="000000" w:themeFill="text1"/>
+          </w:tcPr>
+          <w:p>
+            <w:r>
+              <w:t>Description</w:t>
+            </w:r>
+          </w:p>
+        </w:tc>
+      </w:tr>
+      <w:tr>
+        <w:tc>
+          <w:tcPr>
+            <w:tcW w:w="1980" w:type="dxa"/>
+          </w:tcPr>
+          <w:p>
+            <w:r>
+              <w:t>G0</w:t>
+            </w:r>
+          </w:p>
+        </w:tc>
+        <w:tc>
+          <w:tcPr>
+            <w:tcW w:w="7087" w:type="dxa"/>
+          </w:tcPr>
+          <w:p>
+            <w:r>
+              <w:t xml:space="preserve">Rapid movement </w:t>
+            </w:r>
+          </w:p>
+        </w:tc>
+      </w:tr>
+      <w:tr>
+        <w:tc>
+          <w:tcPr>
+            <w:tcW w:w="1980" w:type="dxa"/>
+          </w:tcPr>
+          <w:p>
+            <w:r>
+              <w:t>G1</w:t>
+            </w:r>
+          </w:p>
+        </w:tc>
+        <w:tc>
+          <w:tcPr>
+            <w:tcW w:w="7087" w:type="dxa"/>
+          </w:tcPr>
+          <w:p>
+            <w:r>
+              <w:t>Linear movement to specified coordinates</w:t>
+            </w:r>
+          </w:p>
+        </w:tc>
+      </w:tr>
+      <w:tr>
+        <w:tc>
+          <w:tcPr>
+            <w:tcW w:w="1980" w:type="dxa"/>
+          </w:tcPr>
+          <w:p>
+            <w:r>
+              <w:t>G2</w:t>
+            </w:r>
+          </w:p>
+        </w:tc>
+        <w:tc>
+          <w:tcPr>
+            <w:tcW w:w="7087" w:type="dxa"/>
+          </w:tcPr>
+          <w:p>
+            <w:r>
+              <w:t>Clockwise arc movement to specified coordinates</w:t>
+            </w:r>
+          </w:p>
+        </w:tc>
+      </w:tr>
+      <w:tr>
+        <w:tc>
+          <w:tcPr>
+            <w:tcW w:w="1980" w:type="dxa"/>
+          </w:tcPr>
+          <w:p>
+            <w:r>
+              <w:t>G3</w:t>
+            </w:r>
+          </w:p>
+        </w:tc>
+        <w:tc>
+          <w:tcPr>
+            <w:tcW w:w="7087" w:type="dxa"/>
+          </w:tcPr>
+          <w:p>
+            <w:r>
+              <w:t>Counterclockwise arc movement to specified coordinates</w:t>
+            </w:r>
+          </w:p>
+        </w:tc>
+      </w:tr>
+      <w:tr>
+        <w:tc>
+          <w:tcPr>
+            <w:tcW w:w="1980" w:type="dxa"/>
+          </w:tcPr>
+          <w:p>
+            <w:r>
+              <w:t>G4</w:t>
+            </w:r>
+          </w:p>
+        </w:tc>
+        <w:tc>
+          <w:tcPr>
+            <w:tcW w:w="7087" w:type="dxa"/>
+          </w:tcPr>
+          <w:p>
+            <w:r>
+              <w:t xml:space="preserve">Dwell, pauses the command queue and waits for a period of time. </w:t>
+            </w:r>
+          </w:p>
+        </w:tc>
+      </w:tr>
+      <w:tr>
+        <w:tc>
+          <w:tcPr>
+            <w:tcW w:w="1980" w:type="dxa"/>
+          </w:tcPr>
+          <w:p>
+            <w:r>
+              <w:t>G10</w:t>
+            </w:r>
+          </w:p>
+        </w:tc>
+        <w:tc>
+          <w:tcPr>
+            <w:tcW w:w="7087" w:type="dxa"/>
+          </w:tcPr>
+          <w:p>
+            <w:r>
+              <w:t xml:space="preserve">Set work coordinate origin. This setting is persistent and expects the user to follow good practices and not manually move the machine. Machine should only be moved by jogging it. </w:t>
+            </w:r>
+          </w:p>
+        </w:tc>
+      </w:tr>
+      <w:tr>
+        <w:tc>
+          <w:tcPr>
+            <w:tcW w:w="1980" w:type="dxa"/>
+          </w:tcPr>
+          <w:p>
+            <w:r>
+              <w:t>G54-G59</w:t>
+            </w:r>
+          </w:p>
+        </w:tc>
+        <w:tc>
+          <w:tcPr>
+            <w:tcW w:w="7087" w:type="dxa"/>
+          </w:tcPr>
+          <w:p>
+            <w:r>
+              <w:t>Work coordinate systems</w:t>
+            </w:r>
+          </w:p>
+        </w:tc>
+      </w:tr>
+      <w:tr>
+        <w:tc>
+          <w:tcPr>
+            <w:tcW w:w="1980" w:type="dxa"/>
+          </w:tcPr>
+          <w:p>
+            <w:r>
+              <w:lastRenderedPageBreak/>
+              <w:t>G90</w:t>
+            </w:r>
+          </w:p>
+        </w:tc>
+        <w:tc>
+          <w:tcPr>
+            <w:tcW w:w="7087" w:type="dxa"/>
+          </w:tcPr>
+          <w:p>
+            <w:r>
+              <w:t>Switch to absolute distance moved – Coordinates are now relative to the origin of the currently active coordinate system (as opposed to the current position)</w:t>
+            </w:r>
+            <w:r>
+              <w:br/>
+              <w:t>G0 X-10 Y5 will move the position 10 units to the left and 5 above the origin X0,Y0</w:t>
+            </w:r>
+          </w:p>
+        </w:tc>
+      </w:tr>
+      <w:tr>
+        <w:tc>
+          <w:tcPr>
+            <w:tcW w:w="1980" w:type="dxa"/>
+          </w:tcPr>
+          <w:p>
+            <w:r>
+              <w:t xml:space="preserve">G91 </w:t>
+            </w:r>
+          </w:p>
+        </w:tc>
+        <w:tc>
+          <w:tcPr>
+            <w:tcW w:w="7087" w:type="dxa"/>
+          </w:tcPr>
+          <w:p>
+            <w:r>
+              <w:t>Switches to incremental mode – Coordinates are now relative to the current position, with no consideration for machine origin.</w:t>
+            </w:r>
+            <w:r>
+              <w:br/>
+              <w:t xml:space="preserve">G0 X-10 Y5 will move to the position 10 units to the left and 5 above the current position. </w:t>
+            </w:r>
+          </w:p>
+        </w:tc>
+      </w:tr>
+    </w:tbl>
+    <w:p/>
+    <w:p>
+      <w:r>
+        <w:t>NEXT STEPS:</w:t>
+      </w:r>
+      <w:r>
+        <w:br/>
+        <w:t xml:space="preserve">Finish reading </w:t>
+      </w:r>
+      <w:hyperlink r:id="rId10" w:history="1">
+        <w:r>
+          <w:rPr>
+            <w:rStyle w:val="Hyperlink"/>
+          </w:rPr>
+          <w:t>https://wiki.shapeoko.com/index.php/G-Code</w:t>
+        </w:r>
+      </w:hyperlink>
+      <w:r>
+        <w:t xml:space="preserve"> about the work coordinate system (Heading “using the work coordinate system)</w:t>
+      </w:r>
+      <w:r>
+        <w:br/>
+        <w:t>Also finish writing for G10 command on the same webpage</w:t>
       </w:r>
       <w:bookmarkStart w:id="0" w:name="_GoBack"/>
       <w:bookmarkEnd w:id="0"/>
@@ -1369,6 +1647,50 @@
       <w:szCs w:val="26"/>
     </w:rPr>
   </w:style>
+  <w:style w:type="paragraph" w:styleId="Heading3">
+    <w:name w:val="heading 3"/>
+    <w:basedOn w:val="Normal"/>
+    <w:next w:val="Normal"/>
+    <w:link w:val="Heading3Char"/>
+    <w:uiPriority w:val="9"/>
+    <w:unhideWhenUsed/>
+    <w:qFormat/>
+    <w:rsid w:val="003E63BD"/>
+    <w:pPr>
+      <w:keepNext/>
+      <w:keepLines/>
+      <w:spacing w:before="40" w:after="0"/>
+      <w:outlineLvl w:val="2"/>
+    </w:pPr>
+    <w:rPr>
+      <w:rFonts w:asciiTheme="majorHAnsi" w:eastAsiaTheme="majorEastAsia" w:hAnsiTheme="majorHAnsi" w:cstheme="majorBidi"/>
+      <w:color w:val="1F3763" w:themeColor="accent1" w:themeShade="7F"/>
+      <w:sz w:val="24"/>
+      <w:szCs w:val="24"/>
+    </w:rPr>
+  </w:style>
+  <w:style w:type="paragraph" w:styleId="Heading4">
+    <w:name w:val="heading 4"/>
+    <w:basedOn w:val="Normal"/>
+    <w:next w:val="Normal"/>
+    <w:link w:val="Heading4Char"/>
+    <w:uiPriority w:val="9"/>
+    <w:unhideWhenUsed/>
+    <w:qFormat/>
+    <w:rsid w:val="003E63BD"/>
+    <w:pPr>
+      <w:keepNext/>
+      <w:keepLines/>
+      <w:spacing w:before="40" w:after="0"/>
+      <w:outlineLvl w:val="3"/>
+    </w:pPr>
+    <w:rPr>
+      <w:rFonts w:asciiTheme="majorHAnsi" w:eastAsiaTheme="majorEastAsia" w:hAnsiTheme="majorHAnsi" w:cstheme="majorBidi"/>
+      <w:i/>
+      <w:iCs/>
+      <w:color w:val="2F5496" w:themeColor="accent1" w:themeShade="BF"/>
+    </w:rPr>
+  </w:style>
   <w:style w:type="character" w:default="1" w:styleId="DefaultParagraphFont">
     <w:name w:val="Default Paragraph Font"/>
     <w:uiPriority w:val="1"/>
@@ -1473,6 +1795,32 @@
     <w:rPr>
       <w:color w:val="605E5C"/>
       <w:shd w:val="clear" w:color="auto" w:fill="E1DFDD"/>
+    </w:rPr>
+  </w:style>
+  <w:style w:type="character" w:customStyle="1" w:styleId="Heading3Char">
+    <w:name w:val="Heading 3 Char"/>
+    <w:basedOn w:val="DefaultParagraphFont"/>
+    <w:link w:val="Heading3"/>
+    <w:uiPriority w:val="9"/>
+    <w:rsid w:val="003E63BD"/>
+    <w:rPr>
+      <w:rFonts w:asciiTheme="majorHAnsi" w:eastAsiaTheme="majorEastAsia" w:hAnsiTheme="majorHAnsi" w:cstheme="majorBidi"/>
+      <w:color w:val="1F3763" w:themeColor="accent1" w:themeShade="7F"/>
+      <w:sz w:val="24"/>
+      <w:szCs w:val="24"/>
+    </w:rPr>
+  </w:style>
+  <w:style w:type="character" w:customStyle="1" w:styleId="Heading4Char">
+    <w:name w:val="Heading 4 Char"/>
+    <w:basedOn w:val="DefaultParagraphFont"/>
+    <w:link w:val="Heading4"/>
+    <w:uiPriority w:val="9"/>
+    <w:rsid w:val="003E63BD"/>
+    <w:rPr>
+      <w:rFonts w:asciiTheme="majorHAnsi" w:eastAsiaTheme="majorEastAsia" w:hAnsiTheme="majorHAnsi" w:cstheme="majorBidi"/>
+      <w:i/>
+      <w:iCs/>
+      <w:color w:val="2F5496" w:themeColor="accent1" w:themeShade="BF"/>
     </w:rPr>
   </w:style>
 </w:styles>

</xml_diff>

<commit_message>
DON"T KNOW - Check in pending changes that were there from a while ago
</commit_message>
<xml_diff>
--- a/Documentation/Robot Arm.docx
+++ b/Documentation/Robot Arm.docx
@@ -538,7 +538,13 @@
       </w:r>
       <w:proofErr w:type="spellEnd"/>
       <w:r>
-        <w:t xml:space="preserve"> does not include limit switches, as a result the device cannot calibrate exactly where it is. This needs to be wired up manually.</w:t>
+        <w:t xml:space="preserve"> does not include limit switches, as a result the device cannot calibrate exactly where it is. </w:t>
+      </w:r>
+      <w:r>
+        <w:t>A limit switch</w:t>
+      </w:r>
+      <w:r>
+        <w:t xml:space="preserve"> needs to be wired up manually.</w:t>
       </w:r>
     </w:p>
     <w:p>
@@ -1034,6 +1040,35 @@
     </w:tbl>
     <w:p/>
     <w:p>
+      <w:pPr>
+        <w:pStyle w:val="Heading3"/>
+      </w:pPr>
+      <w:r>
+        <w:t>G28 and G30</w:t>
+      </w:r>
+    </w:p>
+    <w:p>
+      <w:r>
+        <w:t xml:space="preserve">G28 and G30 are not WCS settings. They are persistent, stored positions that we can send the machine to with a single command. </w:t>
+      </w:r>
+    </w:p>
+    <w:p>
+      <w:r>
+        <w:t xml:space="preserve">G28.1 and G30.1 are used to store the current machine position in absolute machine coordinates. </w:t>
+      </w:r>
+    </w:p>
+    <w:p>
+      <w:r>
+        <w:t xml:space="preserve">We can set the G28 position by moving the machine to the position we wish to set and issuing G28.1, the same for G30. These commands do not take any value. </w:t>
+      </w:r>
+    </w:p>
+    <w:p>
+      <w:r>
+        <w:t>NOTE: We can specify an additional, intermediate position by adding X, Y or Z values to the command.  These coordinates are in the current WCS, not absolute machine values. E.g. We could say G28 Z10, this would move to Z to 10 in the current WCS and then move X, Y, Z to the saved position.</w:t>
+      </w:r>
+    </w:p>
+    <w:p/>
+    <w:p>
       <w:r>
         <w:t>NEXT STEPS:</w:t>
       </w:r>
@@ -1046,7 +1081,19 @@
           <w:rPr>
             <w:rStyle w:val="Hyperlink"/>
           </w:rPr>
-          <w:t>https://wiki.shapeoko.com/index.php/G-Code</w:t>
+          <w:t>https://wik</w:t>
+        </w:r>
+        <w:r>
+          <w:rPr>
+            <w:rStyle w:val="Hyperlink"/>
+          </w:rPr>
+          <w:t>i</w:t>
+        </w:r>
+        <w:r>
+          <w:rPr>
+            <w:rStyle w:val="Hyperlink"/>
+          </w:rPr>
+          <w:t>.shapeoko.com/index.php/G-Code</w:t>
         </w:r>
       </w:hyperlink>
       <w:r>
@@ -1090,8 +1137,94 @@
       <w:r>
         <w:t xml:space="preserve">Grbl only has access to 6 of the 9 work coordinate systems. </w:t>
       </w:r>
+    </w:p>
+    <w:p>
+      <w:r>
+        <w:t xml:space="preserve">L20 means that the offsets can be set in the new coordinate system. </w:t>
+      </w:r>
+      <w:proofErr w:type="spellStart"/>
+      <w:r>
+        <w:t>E.g</w:t>
+      </w:r>
+      <w:proofErr w:type="spellEnd"/>
+      <w:r>
+        <w:t>:</w:t>
+      </w:r>
+      <w:r>
+        <w:br/>
+        <w:t xml:space="preserve">G10 L20 P1 X5 means that in the current location, for coordinate system P1 the current x value in this new coordinate system is 5. </w:t>
+      </w:r>
       <w:bookmarkStart w:id="0" w:name="_GoBack"/>
       <w:bookmarkEnd w:id="0"/>
+    </w:p>
+    <w:p>
+      <w:pPr>
+        <w:pStyle w:val="Heading4"/>
+      </w:pPr>
+      <w:r>
+        <w:t>Workflow</w:t>
+      </w:r>
+    </w:p>
+    <w:p>
+      <w:r>
+        <w:t xml:space="preserve">For the first time we: </w:t>
+      </w:r>
+    </w:p>
+    <w:p>
+      <w:pPr>
+        <w:pStyle w:val="ListParagraph"/>
+        <w:numPr>
+          <w:ilvl w:val="0"/>
+          <w:numId w:val="3"/>
+        </w:numPr>
+      </w:pPr>
+      <w:r>
+        <w:t>Home the machine.</w:t>
+      </w:r>
+    </w:p>
+    <w:p>
+      <w:pPr>
+        <w:pStyle w:val="ListParagraph"/>
+        <w:numPr>
+          <w:ilvl w:val="0"/>
+          <w:numId w:val="3"/>
+        </w:numPr>
+      </w:pPr>
+      <w:r>
+        <w:t>Jog to where we want our WCS 0,0,0 to be</w:t>
+      </w:r>
+    </w:p>
+    <w:p>
+      <w:pPr>
+        <w:pStyle w:val="ListParagraph"/>
+        <w:numPr>
+          <w:ilvl w:val="0"/>
+          <w:numId w:val="3"/>
+        </w:numPr>
+      </w:pPr>
+      <w:r>
+        <w:lastRenderedPageBreak/>
+        <w:t>Say G10 L20 P1 X0 Y0 Z0</w:t>
+      </w:r>
+    </w:p>
+    <w:p>
+      <w:pPr>
+        <w:pStyle w:val="ListParagraph"/>
+        <w:numPr>
+          <w:ilvl w:val="0"/>
+          <w:numId w:val="3"/>
+        </w:numPr>
+      </w:pPr>
+      <w:r>
+        <w:t>GRBL calculates the offsets from machine origin and stores them in non-volatile memory (EEPROM)</w:t>
+      </w:r>
+    </w:p>
+    <w:p>
+      <w:r>
+        <w:t>Every other time we simply home for machine</w:t>
+      </w:r>
+    </w:p>
+    <w:p>
       <w:r>
         <w:br/>
       </w:r>
@@ -1198,6 +1331,119 @@
     </w:lvl>
   </w:abstractNum>
   <w:abstractNum w:abstractNumId="1" w15:restartNumberingAfterBreak="0">
+    <w:nsid w:val="2F7C5AFE"/>
+    <w:multiLevelType w:val="hybridMultilevel"/>
+    <w:tmpl w:val="09BA5E2A"/>
+    <w:lvl w:ilvl="0" w:tplc="0C090001">
+      <w:start w:val="1"/>
+      <w:numFmt w:val="bullet"/>
+      <w:lvlText w:val=""/>
+      <w:lvlJc w:val="left"/>
+      <w:pPr>
+        <w:ind w:left="720" w:hanging="360"/>
+      </w:pPr>
+      <w:rPr>
+        <w:rFonts w:ascii="Symbol" w:hAnsi="Symbol" w:hint="default"/>
+      </w:rPr>
+    </w:lvl>
+    <w:lvl w:ilvl="1" w:tplc="0C090003" w:tentative="1">
+      <w:start w:val="1"/>
+      <w:numFmt w:val="bullet"/>
+      <w:lvlText w:val="o"/>
+      <w:lvlJc w:val="left"/>
+      <w:pPr>
+        <w:ind w:left="1440" w:hanging="360"/>
+      </w:pPr>
+      <w:rPr>
+        <w:rFonts w:ascii="Courier New" w:hAnsi="Courier New" w:cs="Courier New" w:hint="default"/>
+      </w:rPr>
+    </w:lvl>
+    <w:lvl w:ilvl="2" w:tplc="0C090005" w:tentative="1">
+      <w:start w:val="1"/>
+      <w:numFmt w:val="bullet"/>
+      <w:lvlText w:val=""/>
+      <w:lvlJc w:val="left"/>
+      <w:pPr>
+        <w:ind w:left="2160" w:hanging="360"/>
+      </w:pPr>
+      <w:rPr>
+        <w:rFonts w:ascii="Wingdings" w:hAnsi="Wingdings" w:hint="default"/>
+      </w:rPr>
+    </w:lvl>
+    <w:lvl w:ilvl="3" w:tplc="0C090001" w:tentative="1">
+      <w:start w:val="1"/>
+      <w:numFmt w:val="bullet"/>
+      <w:lvlText w:val=""/>
+      <w:lvlJc w:val="left"/>
+      <w:pPr>
+        <w:ind w:left="2880" w:hanging="360"/>
+      </w:pPr>
+      <w:rPr>
+        <w:rFonts w:ascii="Symbol" w:hAnsi="Symbol" w:hint="default"/>
+      </w:rPr>
+    </w:lvl>
+    <w:lvl w:ilvl="4" w:tplc="0C090003" w:tentative="1">
+      <w:start w:val="1"/>
+      <w:numFmt w:val="bullet"/>
+      <w:lvlText w:val="o"/>
+      <w:lvlJc w:val="left"/>
+      <w:pPr>
+        <w:ind w:left="3600" w:hanging="360"/>
+      </w:pPr>
+      <w:rPr>
+        <w:rFonts w:ascii="Courier New" w:hAnsi="Courier New" w:cs="Courier New" w:hint="default"/>
+      </w:rPr>
+    </w:lvl>
+    <w:lvl w:ilvl="5" w:tplc="0C090005" w:tentative="1">
+      <w:start w:val="1"/>
+      <w:numFmt w:val="bullet"/>
+      <w:lvlText w:val=""/>
+      <w:lvlJc w:val="left"/>
+      <w:pPr>
+        <w:ind w:left="4320" w:hanging="360"/>
+      </w:pPr>
+      <w:rPr>
+        <w:rFonts w:ascii="Wingdings" w:hAnsi="Wingdings" w:hint="default"/>
+      </w:rPr>
+    </w:lvl>
+    <w:lvl w:ilvl="6" w:tplc="0C090001" w:tentative="1">
+      <w:start w:val="1"/>
+      <w:numFmt w:val="bullet"/>
+      <w:lvlText w:val=""/>
+      <w:lvlJc w:val="left"/>
+      <w:pPr>
+        <w:ind w:left="5040" w:hanging="360"/>
+      </w:pPr>
+      <w:rPr>
+        <w:rFonts w:ascii="Symbol" w:hAnsi="Symbol" w:hint="default"/>
+      </w:rPr>
+    </w:lvl>
+    <w:lvl w:ilvl="7" w:tplc="0C090003" w:tentative="1">
+      <w:start w:val="1"/>
+      <w:numFmt w:val="bullet"/>
+      <w:lvlText w:val="o"/>
+      <w:lvlJc w:val="left"/>
+      <w:pPr>
+        <w:ind w:left="5760" w:hanging="360"/>
+      </w:pPr>
+      <w:rPr>
+        <w:rFonts w:ascii="Courier New" w:hAnsi="Courier New" w:cs="Courier New" w:hint="default"/>
+      </w:rPr>
+    </w:lvl>
+    <w:lvl w:ilvl="8" w:tplc="0C090005" w:tentative="1">
+      <w:start w:val="1"/>
+      <w:numFmt w:val="bullet"/>
+      <w:lvlText w:val=""/>
+      <w:lvlJc w:val="left"/>
+      <w:pPr>
+        <w:ind w:left="6480" w:hanging="360"/>
+      </w:pPr>
+      <w:rPr>
+        <w:rFonts w:ascii="Wingdings" w:hAnsi="Wingdings" w:hint="default"/>
+      </w:rPr>
+    </w:lvl>
+  </w:abstractNum>
+  <w:abstractNum w:abstractNumId="2" w15:restartNumberingAfterBreak="0">
     <w:nsid w:val="30113428"/>
     <w:multiLevelType w:val="hybridMultilevel"/>
     <w:tmpl w:val="53A68286"/>
@@ -1287,6 +1533,9 @@
     <w:abstractNumId w:val="0"/>
   </w:num>
   <w:num w:numId="2">
+    <w:abstractNumId w:val="2"/>
+  </w:num>
+  <w:num w:numId="3">
     <w:abstractNumId w:val="1"/>
   </w:num>
 </w:numbering>
@@ -1911,6 +2160,18 @@
       <w:color w:val="2F5496" w:themeColor="accent1" w:themeShade="BF"/>
     </w:rPr>
   </w:style>
+  <w:style w:type="character" w:styleId="FollowedHyperlink">
+    <w:name w:val="FollowedHyperlink"/>
+    <w:basedOn w:val="DefaultParagraphFont"/>
+    <w:uiPriority w:val="99"/>
+    <w:semiHidden/>
+    <w:unhideWhenUsed/>
+    <w:rsid w:val="000465EE"/>
+    <w:rPr>
+      <w:color w:val="954F72" w:themeColor="followedHyperlink"/>
+      <w:u w:val="single"/>
+    </w:rPr>
+  </w:style>
 </w:styles>
 </file>
 

</xml_diff>